<commit_message>
Updated all of the DARS docx with latest on 7/7/20, added archive folder and moved last source to archive and copied dev to source. Added original folder to store the original source files we receive from DARS team.
</commit_message>
<xml_diff>
--- a/DARS/DEVELOPMENT/PART 4 -- ADMINISTRATIVE MATTERS.docx
+++ b/DARS/DEVELOPMENT/PART 4 -- ADMINISTRATIVE MATTERS.docx
@@ -55,7 +55,7 @@
         </w:rPr>
         <w:fldChar w:fldCharType="separate"/>
       </w:r>
-      <w:hyperlink w:anchor="_Toc41468112" w:history="1">
+      <w:hyperlink w:anchor="_Toc45095997" w:history="1">
         <w:r>
           <w:rPr>
             <w:rStyle w:val="Hyperlink"/>
@@ -78,7 +78,7 @@
           <w:szCs w:val="22"/>
         </w:rPr>
       </w:pPr>
-      <w:hyperlink w:anchor="_Toc41468113" w:history="1">
+      <w:hyperlink w:anchor="_Toc45095998" w:history="1">
         <w:r>
           <w:rPr>
             <w:rStyle w:val="Hyperlink"/>
@@ -116,7 +116,7 @@
           <w:szCs w:val="22"/>
         </w:rPr>
       </w:pPr>
-      <w:hyperlink w:anchor="_Toc41468114" w:history="1">
+      <w:hyperlink w:anchor="_Toc45095999" w:history="1">
         <w:r>
           <w:rPr>
             <w:rStyle w:val="Hyperlink"/>
@@ -154,7 +154,7 @@
           <w:szCs w:val="22"/>
         </w:rPr>
       </w:pPr>
-      <w:hyperlink w:anchor="_Toc41468115" w:history="1">
+      <w:hyperlink w:anchor="_Toc45096000" w:history="1">
         <w:r>
           <w:rPr>
             <w:rStyle w:val="Hyperlink"/>
@@ -177,7 +177,7 @@
           <w:szCs w:val="22"/>
         </w:rPr>
       </w:pPr>
-      <w:hyperlink w:anchor="_Toc41468116" w:history="1">
+      <w:hyperlink w:anchor="_Toc45096001" w:history="1">
         <w:r>
           <w:rPr>
             <w:rStyle w:val="Hyperlink"/>
@@ -200,7 +200,7 @@
           <w:szCs w:val="22"/>
         </w:rPr>
       </w:pPr>
-      <w:hyperlink w:anchor="_Toc41468117" w:history="1">
+      <w:hyperlink w:anchor="_Toc45096002" w:history="1">
         <w:r>
           <w:rPr>
             <w:rStyle w:val="Hyperlink"/>
@@ -223,7 +223,7 @@
           <w:szCs w:val="22"/>
         </w:rPr>
       </w:pPr>
-      <w:hyperlink w:anchor="_Toc41468118" w:history="1">
+      <w:hyperlink w:anchor="_Toc45096003" w:history="1">
         <w:r>
           <w:rPr>
             <w:rStyle w:val="Hyperlink"/>
@@ -261,7 +261,7 @@
           <w:szCs w:val="22"/>
         </w:rPr>
       </w:pPr>
-      <w:hyperlink w:anchor="_Toc41468119" w:history="1">
+      <w:hyperlink w:anchor="_Toc45096004" w:history="1">
         <w:r>
           <w:rPr>
             <w:rStyle w:val="Hyperlink"/>
@@ -284,7 +284,7 @@
           <w:szCs w:val="22"/>
         </w:rPr>
       </w:pPr>
-      <w:hyperlink w:anchor="_Toc41468120" w:history="1">
+      <w:hyperlink w:anchor="_Toc45096005" w:history="1">
         <w:r>
           <w:rPr>
             <w:rStyle w:val="Hyperlink"/>
@@ -322,7 +322,7 @@
           <w:szCs w:val="22"/>
         </w:rPr>
       </w:pPr>
-      <w:hyperlink w:anchor="_Toc41468121" w:history="1">
+      <w:hyperlink w:anchor="_Toc45096006" w:history="1">
         <w:r>
           <w:rPr>
             <w:rStyle w:val="Hyperlink"/>
@@ -345,7 +345,7 @@
           <w:szCs w:val="22"/>
         </w:rPr>
       </w:pPr>
-      <w:hyperlink w:anchor="_Toc41468122" w:history="1">
+      <w:hyperlink w:anchor="_Toc45096007" w:history="1">
         <w:r>
           <w:rPr>
             <w:rStyle w:val="Hyperlink"/>
@@ -368,7 +368,7 @@
           <w:szCs w:val="22"/>
         </w:rPr>
       </w:pPr>
-      <w:hyperlink w:anchor="_Toc41468123" w:history="1">
+      <w:hyperlink w:anchor="_Toc45096008" w:history="1">
         <w:r>
           <w:rPr>
             <w:rStyle w:val="Hyperlink"/>
@@ -391,7 +391,7 @@
           <w:szCs w:val="22"/>
         </w:rPr>
       </w:pPr>
-      <w:hyperlink w:anchor="_Toc41468124" w:history="1">
+      <w:hyperlink w:anchor="_Toc45096009" w:history="1">
         <w:r>
           <w:rPr>
             <w:rStyle w:val="Hyperlink"/>
@@ -414,7 +414,7 @@
           <w:szCs w:val="22"/>
         </w:rPr>
       </w:pPr>
-      <w:hyperlink w:anchor="_Toc41468125" w:history="1">
+      <w:hyperlink w:anchor="_Toc45096010" w:history="1">
         <w:r>
           <w:rPr>
             <w:rStyle w:val="Hyperlink"/>
@@ -437,7 +437,7 @@
           <w:szCs w:val="22"/>
         </w:rPr>
       </w:pPr>
-      <w:hyperlink w:anchor="_Toc41468126" w:history="1">
+      <w:hyperlink w:anchor="_Toc45096011" w:history="1">
         <w:r>
           <w:rPr>
             <w:rStyle w:val="Hyperlink"/>
@@ -460,7 +460,7 @@
           <w:szCs w:val="22"/>
         </w:rPr>
       </w:pPr>
-      <w:hyperlink w:anchor="_Toc41468127" w:history="1">
+      <w:hyperlink w:anchor="_Toc45096012" w:history="1">
         <w:r>
           <w:rPr>
             <w:rStyle w:val="Hyperlink"/>
@@ -483,7 +483,7 @@
           <w:szCs w:val="22"/>
         </w:rPr>
       </w:pPr>
-      <w:hyperlink w:anchor="_Toc41468128" w:history="1">
+      <w:hyperlink w:anchor="_Toc45096013" w:history="1">
         <w:r>
           <w:rPr>
             <w:rStyle w:val="Hyperlink"/>
@@ -506,7 +506,7 @@
           <w:szCs w:val="22"/>
         </w:rPr>
       </w:pPr>
-      <w:hyperlink w:anchor="_Toc41468129" w:history="1">
+      <w:hyperlink w:anchor="_Toc45096014" w:history="1">
         <w:r>
           <w:rPr>
             <w:rStyle w:val="Hyperlink"/>
@@ -539,7 +539,7 @@
       </w:pPr>
       <w:bookmarkStart w:id="0" w:name="SUBPART_4.1_--_CONTRACT_EXECUTION"/>
       <w:bookmarkStart w:id="1" w:name="_bookmark57"/>
-      <w:bookmarkStart w:id="2" w:name="_Toc41468112"/>
+      <w:bookmarkStart w:id="2" w:name="_Toc45095997"/>
       <w:bookmarkEnd w:id="0"/>
       <w:bookmarkEnd w:id="1"/>
       <w:r>
@@ -560,22 +560,14 @@
       </w:pPr>
       <w:bookmarkStart w:id="3" w:name="4.101__Contracting_officer's_signature."/>
       <w:bookmarkStart w:id="4" w:name="_bookmark58"/>
-      <w:bookmarkStart w:id="5" w:name="_Toc41468113"/>
+      <w:bookmarkStart w:id="5" w:name="_Toc45095998"/>
       <w:bookmarkEnd w:id="3"/>
       <w:bookmarkEnd w:id="4"/>
-      <w:proofErr w:type="gramStart"/>
       <w:r>
         <w:rPr>
           <w:color w:val="548DD4" w:themeColor="text2" w:themeTint="99"/>
         </w:rPr>
-        <w:t>4.101  Contracting</w:t>
-      </w:r>
-      <w:proofErr w:type="gramEnd"/>
-      <w:r>
-        <w:rPr>
-          <w:color w:val="548DD4" w:themeColor="text2" w:themeTint="99"/>
-        </w:rPr>
-        <w:t xml:space="preserve"> officer's</w:t>
+        <w:t>4.101  Contracting officer's</w:t>
       </w:r>
       <w:r>
         <w:rPr>
@@ -637,14 +629,15 @@
       </w:pPr>
       <w:bookmarkStart w:id="6" w:name="4.102__Contractor’s_signature."/>
       <w:bookmarkStart w:id="7" w:name="_bookmark59"/>
-      <w:bookmarkStart w:id="8" w:name="_Toc41468114"/>
       <w:bookmarkEnd w:id="6"/>
       <w:bookmarkEnd w:id="7"/>
-      <w:proofErr w:type="gramStart"/>
+      <w:r>
+        <w:tab/>
+      </w:r>
+      <w:bookmarkStart w:id="8" w:name="_Toc45095999"/>
       <w:r>
         <w:t>4.102  Contractor’s</w:t>
       </w:r>
-      <w:proofErr w:type="gramEnd"/>
       <w:r>
         <w:rPr>
           <w:spacing w:val="-1"/>
@@ -684,7 +677,7 @@
       </w:pPr>
       <w:bookmarkStart w:id="9" w:name="SUBPART_4.4_—_SAFEGUARDING_CLASSIFIED_IN"/>
       <w:bookmarkStart w:id="10" w:name="_bookmark61"/>
-      <w:bookmarkStart w:id="11" w:name="_Toc41468115"/>
+      <w:bookmarkStart w:id="11" w:name="_Toc45096000"/>
       <w:bookmarkEnd w:id="9"/>
       <w:bookmarkEnd w:id="10"/>
       <w:r>
@@ -705,7 +698,7 @@
       </w:pPr>
       <w:bookmarkStart w:id="12" w:name="4.403__Responsibilities_of_contracting_o"/>
       <w:bookmarkStart w:id="13" w:name="_bookmark62"/>
-      <w:bookmarkStart w:id="14" w:name="_Toc41468116"/>
+      <w:bookmarkStart w:id="14" w:name="_Toc45096001"/>
       <w:bookmarkEnd w:id="12"/>
       <w:bookmarkEnd w:id="13"/>
       <w:r>
@@ -721,15 +714,7 @@
         <w:pStyle w:val="List1"/>
       </w:pPr>
       <w:r>
-        <w:t xml:space="preserve">(c)(1) Instructions for filling out DD Forms 254 are provided in the DISA Acquisition </w:t>
-      </w:r>
-      <w:proofErr w:type="spellStart"/>
-      <w:r>
-        <w:t>Deskbook</w:t>
-      </w:r>
-      <w:proofErr w:type="spellEnd"/>
-      <w:r>
-        <w:t xml:space="preserve"> entitled “</w:t>
+        <w:t>(c)(1) Instructions for filling out DD Forms 254 are provided in the DISA Acquisition Deskbook entitled “</w:t>
       </w:r>
       <w:hyperlink r:id="rId11">
         <w:r>
@@ -795,7 +780,7 @@
       </w:pPr>
       <w:bookmarkStart w:id="15" w:name="SUBPART_4.5_—_ELECTRONIC_COMMERCE_IN_CON"/>
       <w:bookmarkStart w:id="16" w:name="_bookmark63"/>
-      <w:bookmarkStart w:id="17" w:name="_Toc41468117"/>
+      <w:bookmarkStart w:id="17" w:name="_Toc45096002"/>
       <w:bookmarkEnd w:id="15"/>
       <w:bookmarkEnd w:id="16"/>
       <w:r>
@@ -813,7 +798,7 @@
       </w:pPr>
       <w:bookmarkStart w:id="18" w:name="4.502__Policy"/>
       <w:bookmarkStart w:id="19" w:name="_bookmark64"/>
-      <w:bookmarkStart w:id="20" w:name="_Toc41468118"/>
+      <w:bookmarkStart w:id="20" w:name="_Toc45096003"/>
       <w:bookmarkEnd w:id="18"/>
       <w:bookmarkEnd w:id="19"/>
       <w:r>
@@ -835,15 +820,7 @@
         <w:pStyle w:val="List1"/>
       </w:pPr>
       <w:r>
-        <w:t xml:space="preserve">(d) Electronic signatures are created using an individual's PKI certificate or signed scanned documents. If the document that needs signing is not PKI enabled, then it is recommended to utilize software such as </w:t>
-      </w:r>
-      <w:proofErr w:type="spellStart"/>
-      <w:r>
-        <w:t>AdobePro</w:t>
-      </w:r>
-      <w:proofErr w:type="spellEnd"/>
-      <w:r>
-        <w:t xml:space="preserve"> to sign the document. If a document is signed by hand, recommend using blue ink. The documents should be scanned into .pdf format to file in EDMS.</w:t>
+        <w:t>(d) Electronic signatures are created using an individual's PKI certificate or signed scanned documents. If the document that needs signing is not PKI enabled, then it is recommended to utilize software such as AdobePro to sign the document. If a document is signed by hand, recommend using blue ink. The documents should be scanned into .pdf format to file in EDMS.</w:t>
       </w:r>
     </w:p>
     <w:p>
@@ -856,7 +833,7 @@
       </w:pPr>
       <w:bookmarkStart w:id="21" w:name="SUBPART_4.6_–_CONTRACT_REPORTING"/>
       <w:bookmarkStart w:id="22" w:name="_bookmark65"/>
-      <w:bookmarkStart w:id="23" w:name="_Toc41468119"/>
+      <w:bookmarkStart w:id="23" w:name="_Toc45096004"/>
       <w:bookmarkEnd w:id="21"/>
       <w:bookmarkEnd w:id="22"/>
       <w:r>
@@ -877,7 +854,7 @@
       </w:pPr>
       <w:bookmarkStart w:id="24" w:name="204.604__Responsibilities."/>
       <w:bookmarkStart w:id="25" w:name="_bookmark66"/>
-      <w:bookmarkStart w:id="26" w:name="_Toc41468120"/>
+      <w:bookmarkStart w:id="26" w:name="_Toc45096005"/>
       <w:bookmarkEnd w:id="24"/>
       <w:bookmarkEnd w:id="25"/>
       <w:r>
@@ -928,7 +905,7 @@
       </w:pPr>
       <w:bookmarkStart w:id="27" w:name="SUBPART_4.8_–CONTRACT_FILES"/>
       <w:bookmarkStart w:id="28" w:name="_bookmark68"/>
-      <w:bookmarkStart w:id="29" w:name="_Toc41468121"/>
+      <w:bookmarkStart w:id="29" w:name="_Toc45096006"/>
       <w:bookmarkEnd w:id="27"/>
       <w:bookmarkEnd w:id="28"/>
       <w:r>
@@ -949,7 +926,7 @@
       </w:pPr>
       <w:bookmarkStart w:id="30" w:name="204.802__Contract_files."/>
       <w:bookmarkStart w:id="31" w:name="_bookmark69"/>
-      <w:bookmarkStart w:id="32" w:name="_Toc41468122"/>
+      <w:bookmarkStart w:id="32" w:name="_Toc45096007"/>
       <w:bookmarkEnd w:id="30"/>
       <w:bookmarkEnd w:id="31"/>
       <w:r>
@@ -965,15 +942,7 @@
         <w:pStyle w:val="List1"/>
       </w:pPr>
       <w:r>
-        <w:t>(S-90</w:t>
-      </w:r>
-      <w:proofErr w:type="gramStart"/>
-      <w:r>
-        <w:t>)  The</w:t>
-      </w:r>
-      <w:proofErr w:type="gramEnd"/>
-      <w:r>
-        <w:t xml:space="preserve"> contracting officer shall use the contract file checklist applicable to their procurement and file the completed contract file checklist and any required supporting documents in the Electronic Document Management System (EDMS) contract file. Contract Specialists using the Procurement Administrative Leadtime (PALT) Tracking Application (PTA) shall export the contract checklists out of the PTA and file the checklist into EDMS in accordance with the Standard Operating Procedure for the PTA. The required checklists for procurements accomplished in accordance with FAR Part 8.4/Federal Supply Schedules and FAR Part 16.5/Indefinite Delivery Contracts, FAR Part 12/Acquisition of Commercial Items, FAR Part 13/Simplified Acquisition Procedures, FAR Part 15/Contracting by Negotiation, IDIQ CSA Orders, and Inquiry/Quote/Order (IQO) Contracts are incorporated into the PTA. If the Contracting Officer is not using the PTA checklist, the contract file checklists for the procurement types previously mentioned and modifications located in </w:t>
+        <w:t xml:space="preserve">(S-90)  The contracting officer shall use the contract file checklist applicable to their procurement and file the completed contract file checklist and any required supporting documents in the Electronic Document Management System (EDMS) contract file. Contract Specialists using the Procurement Administrative Leadtime (PALT) Tracking Application (PTA) shall export the contract checklists out of the PTA and file the checklist into EDMS in accordance with the Standard Operating Procedure for the PTA. The required checklists for procurements accomplished in accordance with FAR Part 8.4/Federal Supply Schedules and FAR Part 16.5/Indefinite Delivery Contracts, FAR Part 12/Acquisition of Commercial Items, FAR Part 13/Simplified Acquisition Procedures, FAR Part 15/Contracting by Negotiation, IDIQ CSA Orders, and Inquiry/Quote/Order (IQO) Contracts are incorporated into the PTA. If the Contracting Officer is not using the PTA checklist, the contract file checklists for the procurement types previously mentioned and modifications located in </w:t>
       </w:r>
       <w:hyperlink r:id="rId13" w:history="1">
         <w:r>
@@ -1010,15 +979,7 @@
         <w:pStyle w:val="List1"/>
       </w:pPr>
       <w:r>
-        <w:t>(S-91</w:t>
-      </w:r>
-      <w:proofErr w:type="gramStart"/>
-      <w:r>
-        <w:t>)  When</w:t>
-      </w:r>
-      <w:proofErr w:type="gramEnd"/>
-      <w:r>
-        <w:t xml:space="preserve"> using the Integrated Defense Enterprise Acquisition System (IDEAS), the system is the checklist and leads the user through the process by issuing various tasks when required. Therefore, </w:t>
+        <w:t xml:space="preserve">(S-91)  When using the Integrated Defense Enterprise Acquisition System (IDEAS), the system is the checklist and leads the user through the process by issuing various tasks when required. Therefore, </w:t>
       </w:r>
       <w:r>
         <w:lastRenderedPageBreak/>
@@ -1031,7 +992,7 @@
       </w:pPr>
       <w:bookmarkStart w:id="33" w:name="204.804__Closeout_of_contract_files."/>
       <w:bookmarkStart w:id="34" w:name="_bookmark70"/>
-      <w:bookmarkStart w:id="35" w:name="_Toc41468123"/>
+      <w:bookmarkStart w:id="35" w:name="_Toc45096008"/>
       <w:bookmarkEnd w:id="33"/>
       <w:bookmarkEnd w:id="34"/>
       <w:r>
@@ -1082,35 +1043,7 @@
         <w:rPr>
           <w:sz w:val="24"/>
         </w:rPr>
-        <w:t>Contract Closeout Team is responsible for the financial portion of the closeout process, (</w:t>
-      </w:r>
-      <w:proofErr w:type="spellStart"/>
-      <w:r>
-        <w:rPr>
-          <w:sz w:val="24"/>
-        </w:rPr>
-        <w:t>e.g</w:t>
-      </w:r>
-      <w:proofErr w:type="spellEnd"/>
-      <w:r>
-        <w:rPr>
-          <w:sz w:val="24"/>
-        </w:rPr>
-        <w:t xml:space="preserve"> final payment, modification </w:t>
-      </w:r>
-      <w:proofErr w:type="spellStart"/>
-      <w:r>
-        <w:rPr>
-          <w:sz w:val="24"/>
-        </w:rPr>
-        <w:t>deobligations</w:t>
-      </w:r>
-      <w:proofErr w:type="spellEnd"/>
-      <w:r>
-        <w:rPr>
-          <w:sz w:val="24"/>
-        </w:rPr>
-        <w:t>, reporting to</w:t>
+        <w:t>Contract Closeout Team is responsible for the financial portion of the closeout process, (e.g final payment, modification deobligations, reporting to</w:t>
       </w:r>
       <w:r>
         <w:rPr>
@@ -1186,15 +1119,7 @@
         <w:pStyle w:val="List1"/>
       </w:pPr>
       <w:r>
-        <w:t xml:space="preserve">(S-91) The contract closeout process shall </w:t>
-      </w:r>
-      <w:proofErr w:type="gramStart"/>
-      <w:r>
-        <w:t>beginning</w:t>
-      </w:r>
-      <w:proofErr w:type="gramEnd"/>
-      <w:r>
-        <w:t xml:space="preserve"> upon contract expiration date.</w:t>
+        <w:t>(S-91) The contract closeout process shall beginning upon contract expiration date.</w:t>
       </w:r>
     </w:p>
     <w:p>
@@ -1214,7 +1139,7 @@
       <w:bookmarkStart w:id="36" w:name="SUBPART_204.71_—_UNIFORM_CONTRACT_LINE_I"/>
       <w:bookmarkStart w:id="37" w:name="_bookmark71"/>
       <w:bookmarkStart w:id="38" w:name="_Toc38435919"/>
-      <w:bookmarkStart w:id="39" w:name="_Toc41468124"/>
+      <w:bookmarkStart w:id="39" w:name="_Toc45096009"/>
       <w:bookmarkEnd w:id="36"/>
       <w:bookmarkEnd w:id="37"/>
       <w:r>
@@ -1235,20 +1160,12 @@
         </w:rPr>
       </w:pPr>
       <w:bookmarkStart w:id="40" w:name="_Toc38435920"/>
-      <w:bookmarkStart w:id="41" w:name="_Toc41468125"/>
-      <w:proofErr w:type="gramStart"/>
+      <w:bookmarkStart w:id="41" w:name="_Toc45096010"/>
       <w:r>
         <w:rPr>
           <w:color w:val="548DD4" w:themeColor="text2" w:themeTint="99"/>
         </w:rPr>
-        <w:t>4.1005  Data</w:t>
-      </w:r>
-      <w:proofErr w:type="gramEnd"/>
-      <w:r>
-        <w:rPr>
-          <w:color w:val="548DD4" w:themeColor="text2" w:themeTint="99"/>
-        </w:rPr>
-        <w:t xml:space="preserve"> elements for line items and subline items.</w:t>
+        <w:t>4.1005  Data elements for line items and subline items.</w:t>
       </w:r>
       <w:bookmarkEnd w:id="40"/>
       <w:bookmarkEnd w:id="41"/>
@@ -1260,26 +1177,12 @@
           <w:color w:val="548DD4" w:themeColor="text2" w:themeTint="99"/>
         </w:rPr>
       </w:pPr>
-      <w:bookmarkStart w:id="42" w:name="_Toc41468126"/>
+      <w:bookmarkStart w:id="42" w:name="_Toc45096011"/>
       <w:r>
         <w:rPr>
           <w:color w:val="548DD4" w:themeColor="text2" w:themeTint="99"/>
         </w:rPr>
-        <w:t>4.1005-</w:t>
-      </w:r>
-      <w:proofErr w:type="gramStart"/>
-      <w:r>
-        <w:rPr>
-          <w:color w:val="548DD4" w:themeColor="text2" w:themeTint="99"/>
-        </w:rPr>
-        <w:t>1  Required</w:t>
-      </w:r>
-      <w:proofErr w:type="gramEnd"/>
-      <w:r>
-        <w:rPr>
-          <w:color w:val="548DD4" w:themeColor="text2" w:themeTint="99"/>
-        </w:rPr>
-        <w:t xml:space="preserve"> data elements.</w:t>
+        <w:t>4.1005-1  Required data elements.</w:t>
       </w:r>
       <w:bookmarkEnd w:id="42"/>
     </w:p>
@@ -1295,23 +1198,7 @@
           <w:szCs w:val="24"/>
           <w:lang w:val="en"/>
         </w:rPr>
-        <w:t>(a)(5)(</w:t>
-      </w:r>
-      <w:proofErr w:type="spellStart"/>
-      <w:r>
-        <w:rPr>
-          <w:szCs w:val="24"/>
-          <w:lang w:val="en"/>
-        </w:rPr>
-        <w:t>i</w:t>
-      </w:r>
-      <w:proofErr w:type="spellEnd"/>
-      <w:r>
-        <w:rPr>
-          <w:szCs w:val="24"/>
-          <w:lang w:val="en"/>
-        </w:rPr>
-        <w:t>)</w:t>
+        <w:t>(a)(5)(i)</w:t>
       </w:r>
     </w:p>
     <w:p>
@@ -1327,25 +1214,7 @@
           <w:szCs w:val="24"/>
           <w:lang w:val="en"/>
         </w:rPr>
-        <w:t>(B</w:t>
-      </w:r>
-      <w:proofErr w:type="gramStart"/>
-      <w:r>
-        <w:rPr>
-          <w:sz w:val="24"/>
-          <w:szCs w:val="24"/>
-          <w:lang w:val="en"/>
-        </w:rPr>
-        <w:t>),(</w:t>
-      </w:r>
-      <w:proofErr w:type="gramEnd"/>
-      <w:r>
-        <w:rPr>
-          <w:sz w:val="24"/>
-          <w:szCs w:val="24"/>
-          <w:lang w:val="en"/>
-        </w:rPr>
-        <w:t>C), and (D)</w:t>
+        <w:t>(B),(C), and (D)</w:t>
       </w:r>
     </w:p>
     <w:p>
@@ -1380,7 +1249,7 @@
           <w:szCs w:val="24"/>
         </w:rPr>
       </w:pPr>
-      <w:bookmarkStart w:id="43" w:name="_Toc41468127"/>
+      <w:bookmarkStart w:id="43" w:name="_Toc45096012"/>
       <w:r>
         <w:rPr>
           <w:color w:val="548DD4" w:themeColor="text2" w:themeTint="99"/>
@@ -1399,7 +1268,7 @@
       </w:pPr>
       <w:bookmarkStart w:id="44" w:name="204.7103-2__Numbering_procedures."/>
       <w:bookmarkStart w:id="45" w:name="_bookmark72"/>
-      <w:bookmarkStart w:id="46" w:name="_Toc41468128"/>
+      <w:bookmarkStart w:id="46" w:name="_Toc45096013"/>
       <w:bookmarkEnd w:id="44"/>
       <w:bookmarkEnd w:id="45"/>
       <w:r>
@@ -1473,9 +1342,9 @@
         </w:rPr>
       </w:pPr>
       <w:bookmarkStart w:id="47" w:name="BM204_7105"/>
-      <w:bookmarkStart w:id="48" w:name="_Toc41468129"/>
-      <w:bookmarkStart w:id="49" w:name="204.7105"/>
-      <w:bookmarkStart w:id="50" w:name="BM204_71"/>
+      <w:bookmarkStart w:id="48" w:name="204.7105"/>
+      <w:bookmarkStart w:id="49" w:name="BM204_71"/>
+      <w:bookmarkStart w:id="50" w:name="_Toc45096014"/>
       <w:r>
         <w:rPr>
           <w:color w:val="548DD4" w:themeColor="text2" w:themeTint="99"/>
@@ -1489,7 +1358,7 @@
         </w:rPr>
         <w:t>.</w:t>
       </w:r>
-      <w:bookmarkEnd w:id="48"/>
+      <w:bookmarkEnd w:id="50"/>
     </w:p>
     <w:p>
       <w:pPr>
@@ -1509,7 +1378,6 @@
         </w:rPr>
         <w:t xml:space="preserve">The contracting officer shall use separate CLINs for hardware requirements of less than </w:t>
       </w:r>
-      <w:proofErr w:type="gramStart"/>
       <w:r>
         <w:rPr>
           <w:rFonts w:ascii="Times New Roman" w:hAnsi="Times New Roman" w:cs="Times New Roman"/>
@@ -1524,18 +1392,8 @@
           <w:sz w:val="24"/>
           <w:szCs w:val="24"/>
         </w:rPr>
-        <w:t>0 line</w:t>
+        <w:t xml:space="preserve">0 line items.  The contracting officer may use an exhibit (the CLIN must reference the exhibit) when hardware requirements exceed </w:t>
       </w:r>
-      <w:proofErr w:type="gramEnd"/>
-      <w:r>
-        <w:rPr>
-          <w:rFonts w:ascii="Times New Roman" w:hAnsi="Times New Roman" w:cs="Times New Roman"/>
-          <w:sz w:val="24"/>
-          <w:szCs w:val="24"/>
-        </w:rPr>
-        <w:t xml:space="preserve"> items.  The contracting officer may use an exhibit (the CLIN must reference the exhibit) when hardware requirements exceed </w:t>
-      </w:r>
-      <w:proofErr w:type="gramStart"/>
       <w:r>
         <w:rPr>
           <w:rFonts w:ascii="Times New Roman" w:hAnsi="Times New Roman" w:cs="Times New Roman"/>
@@ -1550,16 +1408,7 @@
           <w:sz w:val="24"/>
           <w:szCs w:val="24"/>
         </w:rPr>
-        <w:t>0 line</w:t>
-      </w:r>
-      <w:proofErr w:type="gramEnd"/>
-      <w:r>
-        <w:rPr>
-          <w:rFonts w:ascii="Times New Roman" w:hAnsi="Times New Roman" w:cs="Times New Roman"/>
-          <w:sz w:val="24"/>
-          <w:szCs w:val="24"/>
-        </w:rPr>
-        <w:t xml:space="preserve"> items (generally, listed on an electronic products list).  During the fourth quarter of the fiscal year, the HCO may determine to reduce the </w:t>
+        <w:t xml:space="preserve">0 line items (generally, listed on an electronic products list).  During the fourth quarter of the fiscal year, the HCO may determine to reduce the </w:t>
       </w:r>
       <w:r>
         <w:rPr>
@@ -1577,8 +1426,8 @@
         </w:rPr>
         <w:t>0-CLIN threshold to a number that is reasonably needed for efficiency.  The contracting officer must also adhere to DFARS PGI 204-7105 policy on the use of exhibits.</w:t>
       </w:r>
+      <w:bookmarkEnd w:id="48"/>
       <w:bookmarkEnd w:id="49"/>
-      <w:bookmarkEnd w:id="50"/>
     </w:p>
     <w:p>
       <w:r>
@@ -1638,7 +1487,7 @@
       <mc:AlternateContent>
         <mc:Choice Requires="wps">
           <w:drawing>
-            <wp:anchor distT="0" distB="0" distL="114300" distR="114300" simplePos="0" relativeHeight="503156480" behindDoc="1" locked="0" layoutInCell="1" allowOverlap="1" wp14:anchorId="78679FA7" wp14:editId="3A64C3BA">
+            <wp:anchor distT="0" distB="0" distL="114300" distR="114300" simplePos="0" relativeHeight="503156480" behindDoc="1" locked="0" layoutInCell="1" allowOverlap="1" wp14:anchorId="74037C9A" wp14:editId="44D00506">
               <wp:simplePos x="0" y="0"/>
               <wp:positionH relativeFrom="page">
                 <wp:posOffset>3759200</wp:posOffset>
@@ -1740,7 +1589,7 @@
         </mc:Choice>
         <mc:Fallback>
           <w:pict>
-            <v:shapetype w14:anchorId="78679FA7" id="_x0000_t202" coordsize="21600,21600" o:spt="202" path="m,l,21600r21600,l21600,xe">
+            <v:shapetype w14:anchorId="74037C9A" id="_x0000_t202" coordsize="21600,21600" o:spt="202" path="m,l,21600r21600,l21600,xe">
               <v:stroke joinstyle="miter"/>
               <v:path gradientshapeok="t" o:connecttype="rect"/>
             </v:shapetype>
@@ -1790,7 +1639,7 @@
       <mc:AlternateContent>
         <mc:Choice Requires="wps">
           <w:drawing>
-            <wp:anchor distT="0" distB="0" distL="114300" distR="114300" simplePos="0" relativeHeight="503156504" behindDoc="1" locked="0" layoutInCell="1" allowOverlap="1" wp14:anchorId="46B58C5D" wp14:editId="3DD6A4CD">
+            <wp:anchor distT="0" distB="0" distL="114300" distR="114300" simplePos="0" relativeHeight="503156504" behindDoc="1" locked="0" layoutInCell="1" allowOverlap="1" wp14:anchorId="7B5D925D" wp14:editId="4FC4FC29">
               <wp:simplePos x="0" y="0"/>
               <wp:positionH relativeFrom="page">
                 <wp:posOffset>901700</wp:posOffset>
@@ -1879,7 +1728,7 @@
         </mc:Choice>
         <mc:Fallback>
           <w:pict>
-            <v:shape w14:anchorId="46B58C5D" id="Text Box 1" o:spid="_x0000_s1027" type="#_x0000_t202" style="position:absolute;left:0;text-align:left;margin-left:71pt;margin-top:743.7pt;width:54.05pt;height:13.05pt;z-index:-159976;visibility:visible;mso-wrap-style:square;mso-width-percent:0;mso-height-percent:0;mso-wrap-distance-left:9pt;mso-wrap-distance-top:0;mso-wrap-distance-right:9pt;mso-wrap-distance-bottom:0;mso-position-horizontal:absolute;mso-position-horizontal-relative:page;mso-position-vertical:absolute;mso-position-vertical-relative:page;mso-width-percent:0;mso-height-percent:0;mso-width-relative:page;mso-height-relative:page;v-text-anchor:top" o:gfxdata="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" filled="f" stroked="f">
+            <v:shape w14:anchorId="7B5D925D" id="Text Box 1" o:spid="_x0000_s1027" type="#_x0000_t202" style="position:absolute;left:0;text-align:left;margin-left:71pt;margin-top:743.7pt;width:54.05pt;height:13.05pt;z-index:-159976;visibility:visible;mso-wrap-style:square;mso-width-percent:0;mso-height-percent:0;mso-wrap-distance-left:9pt;mso-wrap-distance-top:0;mso-wrap-distance-right:9pt;mso-wrap-distance-bottom:0;mso-position-horizontal:absolute;mso-position-horizontal-relative:page;mso-position-vertical:absolute;mso-position-vertical-relative:page;mso-width-percent:0;mso-height-percent:0;mso-width-relative:page;mso-height-relative:page;v-text-anchor:top" o:gfxdata="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" filled="f" stroked="f">
               <v:textbox inset="0,0,0,0">
                 <w:txbxContent>
                   <w:p>
@@ -6020,6 +5869,95 @@
     </w:lvl>
   </w:abstractNum>
   <w:abstractNum w:abstractNumId="38" w15:restartNumberingAfterBreak="0">
+    <w:nsid w:val="2C515AD5"/>
+    <w:multiLevelType w:val="hybridMultilevel"/>
+    <w:tmpl w:val="D2B03598"/>
+    <w:lvl w:ilvl="0" w:tplc="411E8092">
+      <w:start w:val="1"/>
+      <w:numFmt w:val="upperLetter"/>
+      <w:lvlText w:val="(%1)"/>
+      <w:lvlJc w:val="left"/>
+      <w:pPr>
+        <w:ind w:left="819" w:hanging="360"/>
+      </w:pPr>
+      <w:rPr>
+        <w:rFonts w:hint="default"/>
+      </w:rPr>
+    </w:lvl>
+    <w:lvl w:ilvl="1" w:tplc="04090019">
+      <w:start w:val="1"/>
+      <w:numFmt w:val="lowerLetter"/>
+      <w:lvlText w:val="%2."/>
+      <w:lvlJc w:val="left"/>
+      <w:pPr>
+        <w:ind w:left="1539" w:hanging="360"/>
+      </w:pPr>
+    </w:lvl>
+    <w:lvl w:ilvl="2" w:tplc="0409001B" w:tentative="1">
+      <w:start w:val="1"/>
+      <w:numFmt w:val="lowerRoman"/>
+      <w:lvlText w:val="%3."/>
+      <w:lvlJc w:val="right"/>
+      <w:pPr>
+        <w:ind w:left="2259" w:hanging="180"/>
+      </w:pPr>
+    </w:lvl>
+    <w:lvl w:ilvl="3" w:tplc="0409000F" w:tentative="1">
+      <w:start w:val="1"/>
+      <w:numFmt w:val="decimal"/>
+      <w:lvlText w:val="%4."/>
+      <w:lvlJc w:val="left"/>
+      <w:pPr>
+        <w:ind w:left="2979" w:hanging="360"/>
+      </w:pPr>
+    </w:lvl>
+    <w:lvl w:ilvl="4" w:tplc="04090019" w:tentative="1">
+      <w:start w:val="1"/>
+      <w:numFmt w:val="lowerLetter"/>
+      <w:lvlText w:val="%5."/>
+      <w:lvlJc w:val="left"/>
+      <w:pPr>
+        <w:ind w:left="3699" w:hanging="360"/>
+      </w:pPr>
+    </w:lvl>
+    <w:lvl w:ilvl="5" w:tplc="0409001B" w:tentative="1">
+      <w:start w:val="1"/>
+      <w:numFmt w:val="lowerRoman"/>
+      <w:lvlText w:val="%6."/>
+      <w:lvlJc w:val="right"/>
+      <w:pPr>
+        <w:ind w:left="4419" w:hanging="180"/>
+      </w:pPr>
+    </w:lvl>
+    <w:lvl w:ilvl="6" w:tplc="0409000F" w:tentative="1">
+      <w:start w:val="1"/>
+      <w:numFmt w:val="decimal"/>
+      <w:lvlText w:val="%7."/>
+      <w:lvlJc w:val="left"/>
+      <w:pPr>
+        <w:ind w:left="5139" w:hanging="360"/>
+      </w:pPr>
+    </w:lvl>
+    <w:lvl w:ilvl="7" w:tplc="04090019" w:tentative="1">
+      <w:start w:val="1"/>
+      <w:numFmt w:val="lowerLetter"/>
+      <w:lvlText w:val="%8."/>
+      <w:lvlJc w:val="left"/>
+      <w:pPr>
+        <w:ind w:left="5859" w:hanging="360"/>
+      </w:pPr>
+    </w:lvl>
+    <w:lvl w:ilvl="8" w:tplc="0409001B" w:tentative="1">
+      <w:start w:val="1"/>
+      <w:numFmt w:val="lowerRoman"/>
+      <w:lvlText w:val="%9."/>
+      <w:lvlJc w:val="right"/>
+      <w:pPr>
+        <w:ind w:left="6579" w:hanging="180"/>
+      </w:pPr>
+    </w:lvl>
+  </w:abstractNum>
+  <w:abstractNum w:abstractNumId="39" w15:restartNumberingAfterBreak="0">
     <w:nsid w:val="2CFC7761"/>
     <w:multiLevelType w:val="hybridMultilevel"/>
     <w:tmpl w:val="49DCD72A"/>
@@ -6128,7 +6066,7 @@
       </w:rPr>
     </w:lvl>
   </w:abstractNum>
-  <w:abstractNum w:abstractNumId="39" w15:restartNumberingAfterBreak="0">
+  <w:abstractNum w:abstractNumId="40" w15:restartNumberingAfterBreak="0">
     <w:nsid w:val="2DEA1A87"/>
     <w:multiLevelType w:val="hybridMultilevel"/>
     <w:tmpl w:val="CF3823B8"/>
@@ -6237,7 +6175,7 @@
       </w:rPr>
     </w:lvl>
   </w:abstractNum>
-  <w:abstractNum w:abstractNumId="40" w15:restartNumberingAfterBreak="0">
+  <w:abstractNum w:abstractNumId="41" w15:restartNumberingAfterBreak="0">
     <w:nsid w:val="2F976A14"/>
     <w:multiLevelType w:val="hybridMultilevel"/>
     <w:tmpl w:val="C0809A34"/>
@@ -6346,7 +6284,7 @@
       </w:rPr>
     </w:lvl>
   </w:abstractNum>
-  <w:abstractNum w:abstractNumId="41" w15:restartNumberingAfterBreak="0">
+  <w:abstractNum w:abstractNumId="42" w15:restartNumberingAfterBreak="0">
     <w:nsid w:val="30654D9A"/>
     <w:multiLevelType w:val="hybridMultilevel"/>
     <w:tmpl w:val="A7CCBD38"/>
@@ -6455,7 +6393,7 @@
       </w:rPr>
     </w:lvl>
   </w:abstractNum>
-  <w:abstractNum w:abstractNumId="42" w15:restartNumberingAfterBreak="0">
+  <w:abstractNum w:abstractNumId="43" w15:restartNumberingAfterBreak="0">
     <w:nsid w:val="3141571D"/>
     <w:multiLevelType w:val="hybridMultilevel"/>
     <w:tmpl w:val="746E1B20"/>
@@ -6564,7 +6502,7 @@
       </w:rPr>
     </w:lvl>
   </w:abstractNum>
-  <w:abstractNum w:abstractNumId="43" w15:restartNumberingAfterBreak="0">
+  <w:abstractNum w:abstractNumId="44" w15:restartNumberingAfterBreak="0">
     <w:nsid w:val="318F7B43"/>
     <w:multiLevelType w:val="hybridMultilevel"/>
     <w:tmpl w:val="0666DC24"/>
@@ -6673,7 +6611,7 @@
       </w:rPr>
     </w:lvl>
   </w:abstractNum>
-  <w:abstractNum w:abstractNumId="44" w15:restartNumberingAfterBreak="0">
+  <w:abstractNum w:abstractNumId="45" w15:restartNumberingAfterBreak="0">
     <w:nsid w:val="337D78C0"/>
     <w:multiLevelType w:val="hybridMultilevel"/>
     <w:tmpl w:val="6462A174"/>
@@ -6782,7 +6720,7 @@
       </w:rPr>
     </w:lvl>
   </w:abstractNum>
-  <w:abstractNum w:abstractNumId="45" w15:restartNumberingAfterBreak="0">
+  <w:abstractNum w:abstractNumId="46" w15:restartNumberingAfterBreak="0">
     <w:nsid w:val="338A6D89"/>
     <w:multiLevelType w:val="hybridMultilevel"/>
     <w:tmpl w:val="01BE15E6"/>
@@ -6891,7 +6829,7 @@
       </w:rPr>
     </w:lvl>
   </w:abstractNum>
-  <w:abstractNum w:abstractNumId="46" w15:restartNumberingAfterBreak="0">
+  <w:abstractNum w:abstractNumId="47" w15:restartNumberingAfterBreak="0">
     <w:nsid w:val="33E16F90"/>
     <w:multiLevelType w:val="hybridMultilevel"/>
     <w:tmpl w:val="62C20328"/>
@@ -7000,7 +6938,7 @@
       </w:rPr>
     </w:lvl>
   </w:abstractNum>
-  <w:abstractNum w:abstractNumId="47" w15:restartNumberingAfterBreak="0">
+  <w:abstractNum w:abstractNumId="48" w15:restartNumberingAfterBreak="0">
     <w:nsid w:val="34AB4961"/>
     <w:multiLevelType w:val="hybridMultilevel"/>
     <w:tmpl w:val="6D52785A"/>
@@ -7115,7 +7053,7 @@
       </w:rPr>
     </w:lvl>
   </w:abstractNum>
-  <w:abstractNum w:abstractNumId="48" w15:restartNumberingAfterBreak="0">
+  <w:abstractNum w:abstractNumId="49" w15:restartNumberingAfterBreak="0">
     <w:nsid w:val="34C229A4"/>
     <w:multiLevelType w:val="hybridMultilevel"/>
     <w:tmpl w:val="676E4184"/>
@@ -7229,7 +7167,7 @@
       </w:rPr>
     </w:lvl>
   </w:abstractNum>
-  <w:abstractNum w:abstractNumId="49" w15:restartNumberingAfterBreak="0">
+  <w:abstractNum w:abstractNumId="50" w15:restartNumberingAfterBreak="0">
     <w:nsid w:val="37D94073"/>
     <w:multiLevelType w:val="hybridMultilevel"/>
     <w:tmpl w:val="9CAE3602"/>
@@ -7343,7 +7281,7 @@
       </w:rPr>
     </w:lvl>
   </w:abstractNum>
-  <w:abstractNum w:abstractNumId="50" w15:restartNumberingAfterBreak="0">
+  <w:abstractNum w:abstractNumId="51" w15:restartNumberingAfterBreak="0">
     <w:nsid w:val="37F97DA8"/>
     <w:multiLevelType w:val="hybridMultilevel"/>
     <w:tmpl w:val="AA4CB284"/>
@@ -7432,7 +7370,7 @@
       </w:pPr>
     </w:lvl>
   </w:abstractNum>
-  <w:abstractNum w:abstractNumId="51" w15:restartNumberingAfterBreak="0">
+  <w:abstractNum w:abstractNumId="52" w15:restartNumberingAfterBreak="0">
     <w:nsid w:val="390A6C1A"/>
     <w:multiLevelType w:val="hybridMultilevel"/>
     <w:tmpl w:val="F3C2EE54"/>
@@ -7541,7 +7479,7 @@
       </w:rPr>
     </w:lvl>
   </w:abstractNum>
-  <w:abstractNum w:abstractNumId="52" w15:restartNumberingAfterBreak="0">
+  <w:abstractNum w:abstractNumId="53" w15:restartNumberingAfterBreak="0">
     <w:nsid w:val="395659B2"/>
     <w:multiLevelType w:val="hybridMultilevel"/>
     <w:tmpl w:val="8A64C054"/>
@@ -7650,7 +7588,7 @@
       </w:rPr>
     </w:lvl>
   </w:abstractNum>
-  <w:abstractNum w:abstractNumId="53" w15:restartNumberingAfterBreak="0">
+  <w:abstractNum w:abstractNumId="54" w15:restartNumberingAfterBreak="0">
     <w:nsid w:val="39E67D99"/>
     <w:multiLevelType w:val="hybridMultilevel"/>
     <w:tmpl w:val="7A62A1A6"/>
@@ -7759,7 +7697,7 @@
       </w:rPr>
     </w:lvl>
   </w:abstractNum>
-  <w:abstractNum w:abstractNumId="54" w15:restartNumberingAfterBreak="0">
+  <w:abstractNum w:abstractNumId="55" w15:restartNumberingAfterBreak="0">
     <w:nsid w:val="3A3A7257"/>
     <w:multiLevelType w:val="hybridMultilevel"/>
     <w:tmpl w:val="6ECCFEB2"/>
@@ -7873,7 +7811,7 @@
       </w:rPr>
     </w:lvl>
   </w:abstractNum>
-  <w:abstractNum w:abstractNumId="55" w15:restartNumberingAfterBreak="0">
+  <w:abstractNum w:abstractNumId="56" w15:restartNumberingAfterBreak="0">
     <w:nsid w:val="3AC026F1"/>
     <w:multiLevelType w:val="hybridMultilevel"/>
     <w:tmpl w:val="2CD2F294"/>
@@ -7982,7 +7920,7 @@
       </w:rPr>
     </w:lvl>
   </w:abstractNum>
-  <w:abstractNum w:abstractNumId="56" w15:restartNumberingAfterBreak="0">
+  <w:abstractNum w:abstractNumId="57" w15:restartNumberingAfterBreak="0">
     <w:nsid w:val="3D701FFB"/>
     <w:multiLevelType w:val="hybridMultilevel"/>
     <w:tmpl w:val="302A1C7A"/>
@@ -8095,7 +8033,7 @@
       </w:rPr>
     </w:lvl>
   </w:abstractNum>
-  <w:abstractNum w:abstractNumId="57" w15:restartNumberingAfterBreak="0">
+  <w:abstractNum w:abstractNumId="58" w15:restartNumberingAfterBreak="0">
     <w:nsid w:val="3EE6484B"/>
     <w:multiLevelType w:val="hybridMultilevel"/>
     <w:tmpl w:val="3A96FAC6"/>
@@ -8203,7 +8141,7 @@
       </w:rPr>
     </w:lvl>
   </w:abstractNum>
-  <w:abstractNum w:abstractNumId="58" w15:restartNumberingAfterBreak="0">
+  <w:abstractNum w:abstractNumId="59" w15:restartNumberingAfterBreak="0">
     <w:nsid w:val="424D477C"/>
     <w:multiLevelType w:val="hybridMultilevel"/>
     <w:tmpl w:val="45AC3AE2"/>
@@ -8312,7 +8250,7 @@
       </w:rPr>
     </w:lvl>
   </w:abstractNum>
-  <w:abstractNum w:abstractNumId="59" w15:restartNumberingAfterBreak="0">
+  <w:abstractNum w:abstractNumId="60" w15:restartNumberingAfterBreak="0">
     <w:nsid w:val="42922F54"/>
     <w:multiLevelType w:val="hybridMultilevel"/>
     <w:tmpl w:val="A872B540"/>
@@ -8421,7 +8359,7 @@
       </w:rPr>
     </w:lvl>
   </w:abstractNum>
-  <w:abstractNum w:abstractNumId="60" w15:restartNumberingAfterBreak="0">
+  <w:abstractNum w:abstractNumId="61" w15:restartNumberingAfterBreak="0">
     <w:nsid w:val="44D96BA4"/>
     <w:multiLevelType w:val="hybridMultilevel"/>
     <w:tmpl w:val="7070F722"/>
@@ -8530,7 +8468,7 @@
       </w:rPr>
     </w:lvl>
   </w:abstractNum>
-  <w:abstractNum w:abstractNumId="61" w15:restartNumberingAfterBreak="0">
+  <w:abstractNum w:abstractNumId="62" w15:restartNumberingAfterBreak="0">
     <w:nsid w:val="450B7557"/>
     <w:multiLevelType w:val="hybridMultilevel"/>
     <w:tmpl w:val="DD102F0E"/>
@@ -8639,7 +8577,7 @@
       </w:rPr>
     </w:lvl>
   </w:abstractNum>
-  <w:abstractNum w:abstractNumId="62" w15:restartNumberingAfterBreak="0">
+  <w:abstractNum w:abstractNumId="63" w15:restartNumberingAfterBreak="0">
     <w:nsid w:val="452B4DD1"/>
     <w:multiLevelType w:val="hybridMultilevel"/>
     <w:tmpl w:val="8EB40DFC"/>
@@ -8742,7 +8680,7 @@
       </w:rPr>
     </w:lvl>
   </w:abstractNum>
-  <w:abstractNum w:abstractNumId="63" w15:restartNumberingAfterBreak="0">
+  <w:abstractNum w:abstractNumId="64" w15:restartNumberingAfterBreak="0">
     <w:nsid w:val="4A236E09"/>
     <w:multiLevelType w:val="hybridMultilevel"/>
     <w:tmpl w:val="2BF23AC8"/>
@@ -8851,7 +8789,7 @@
       </w:rPr>
     </w:lvl>
   </w:abstractNum>
-  <w:abstractNum w:abstractNumId="64" w15:restartNumberingAfterBreak="0">
+  <w:abstractNum w:abstractNumId="65" w15:restartNumberingAfterBreak="0">
     <w:nsid w:val="4A7B1312"/>
     <w:multiLevelType w:val="hybridMultilevel"/>
     <w:tmpl w:val="858A7E44"/>
@@ -8958,7 +8896,7 @@
       </w:rPr>
     </w:lvl>
   </w:abstractNum>
-  <w:abstractNum w:abstractNumId="65" w15:restartNumberingAfterBreak="0">
+  <w:abstractNum w:abstractNumId="66" w15:restartNumberingAfterBreak="0">
     <w:nsid w:val="4C2160B5"/>
     <w:multiLevelType w:val="hybridMultilevel"/>
     <w:tmpl w:val="521C4C6C"/>
@@ -9061,7 +8999,7 @@
       </w:rPr>
     </w:lvl>
   </w:abstractNum>
-  <w:abstractNum w:abstractNumId="66" w15:restartNumberingAfterBreak="0">
+  <w:abstractNum w:abstractNumId="67" w15:restartNumberingAfterBreak="0">
     <w:nsid w:val="4EC22EE4"/>
     <w:multiLevelType w:val="hybridMultilevel"/>
     <w:tmpl w:val="44C8379E"/>
@@ -9170,7 +9108,7 @@
       </w:rPr>
     </w:lvl>
   </w:abstractNum>
-  <w:abstractNum w:abstractNumId="67" w15:restartNumberingAfterBreak="0">
+  <w:abstractNum w:abstractNumId="68" w15:restartNumberingAfterBreak="0">
     <w:nsid w:val="5287429D"/>
     <w:multiLevelType w:val="hybridMultilevel"/>
     <w:tmpl w:val="6BE800F4"/>
@@ -9279,7 +9217,7 @@
       </w:rPr>
     </w:lvl>
   </w:abstractNum>
-  <w:abstractNum w:abstractNumId="68" w15:restartNumberingAfterBreak="0">
+  <w:abstractNum w:abstractNumId="69" w15:restartNumberingAfterBreak="0">
     <w:nsid w:val="52A01453"/>
     <w:multiLevelType w:val="hybridMultilevel"/>
     <w:tmpl w:val="056202F0"/>
@@ -9382,7 +9320,7 @@
       </w:rPr>
     </w:lvl>
   </w:abstractNum>
-  <w:abstractNum w:abstractNumId="69" w15:restartNumberingAfterBreak="0">
+  <w:abstractNum w:abstractNumId="70" w15:restartNumberingAfterBreak="0">
     <w:nsid w:val="5344312A"/>
     <w:multiLevelType w:val="hybridMultilevel"/>
     <w:tmpl w:val="B6B6ED5E"/>
@@ -9491,7 +9429,7 @@
       </w:rPr>
     </w:lvl>
   </w:abstractNum>
-  <w:abstractNum w:abstractNumId="70" w15:restartNumberingAfterBreak="0">
+  <w:abstractNum w:abstractNumId="71" w15:restartNumberingAfterBreak="0">
     <w:nsid w:val="53CA4091"/>
     <w:multiLevelType w:val="hybridMultilevel"/>
     <w:tmpl w:val="75DE4ADE"/>
@@ -9599,7 +9537,7 @@
       </w:rPr>
     </w:lvl>
   </w:abstractNum>
-  <w:abstractNum w:abstractNumId="71" w15:restartNumberingAfterBreak="0">
+  <w:abstractNum w:abstractNumId="72" w15:restartNumberingAfterBreak="0">
     <w:nsid w:val="557D5D20"/>
     <w:multiLevelType w:val="hybridMultilevel"/>
     <w:tmpl w:val="B8A2B942"/>
@@ -9708,7 +9646,7 @@
       </w:rPr>
     </w:lvl>
   </w:abstractNum>
-  <w:abstractNum w:abstractNumId="72" w15:restartNumberingAfterBreak="0">
+  <w:abstractNum w:abstractNumId="73" w15:restartNumberingAfterBreak="0">
     <w:nsid w:val="55D51E89"/>
     <w:multiLevelType w:val="hybridMultilevel"/>
     <w:tmpl w:val="6AB640D2"/>
@@ -9822,7 +9760,7 @@
       </w:rPr>
     </w:lvl>
   </w:abstractNum>
-  <w:abstractNum w:abstractNumId="73" w15:restartNumberingAfterBreak="0">
+  <w:abstractNum w:abstractNumId="74" w15:restartNumberingAfterBreak="0">
     <w:nsid w:val="58531F1C"/>
     <w:multiLevelType w:val="hybridMultilevel"/>
     <w:tmpl w:val="5D562DB8"/>
@@ -9941,7 +9879,7 @@
       </w:rPr>
     </w:lvl>
   </w:abstractNum>
-  <w:abstractNum w:abstractNumId="74" w15:restartNumberingAfterBreak="0">
+  <w:abstractNum w:abstractNumId="75" w15:restartNumberingAfterBreak="0">
     <w:nsid w:val="599E5981"/>
     <w:multiLevelType w:val="hybridMultilevel"/>
     <w:tmpl w:val="0682207C"/>
@@ -10044,7 +9982,7 @@
       </w:rPr>
     </w:lvl>
   </w:abstractNum>
-  <w:abstractNum w:abstractNumId="75" w15:restartNumberingAfterBreak="0">
+  <w:abstractNum w:abstractNumId="76" w15:restartNumberingAfterBreak="0">
     <w:nsid w:val="5A302AC4"/>
     <w:multiLevelType w:val="hybridMultilevel"/>
     <w:tmpl w:val="CF047FF8"/>
@@ -10153,7 +10091,7 @@
       </w:rPr>
     </w:lvl>
   </w:abstractNum>
-  <w:abstractNum w:abstractNumId="76" w15:restartNumberingAfterBreak="0">
+  <w:abstractNum w:abstractNumId="77" w15:restartNumberingAfterBreak="0">
     <w:nsid w:val="5AD3071C"/>
     <w:multiLevelType w:val="hybridMultilevel"/>
     <w:tmpl w:val="BAD4CA30"/>
@@ -10262,7 +10200,7 @@
       </w:rPr>
     </w:lvl>
   </w:abstractNum>
-  <w:abstractNum w:abstractNumId="77" w15:restartNumberingAfterBreak="0">
+  <w:abstractNum w:abstractNumId="78" w15:restartNumberingAfterBreak="0">
     <w:nsid w:val="5C740ABB"/>
     <w:multiLevelType w:val="hybridMultilevel"/>
     <w:tmpl w:val="B2CA5BDC"/>
@@ -10386,7 +10324,7 @@
       </w:rPr>
     </w:lvl>
   </w:abstractNum>
-  <w:abstractNum w:abstractNumId="78" w15:restartNumberingAfterBreak="0">
+  <w:abstractNum w:abstractNumId="79" w15:restartNumberingAfterBreak="0">
     <w:nsid w:val="5E7F71CA"/>
     <w:multiLevelType w:val="hybridMultilevel"/>
     <w:tmpl w:val="3350EA54"/>
@@ -10495,7 +10433,7 @@
       </w:rPr>
     </w:lvl>
   </w:abstractNum>
-  <w:abstractNum w:abstractNumId="79" w15:restartNumberingAfterBreak="0">
+  <w:abstractNum w:abstractNumId="80" w15:restartNumberingAfterBreak="0">
     <w:nsid w:val="5EE544B3"/>
     <w:multiLevelType w:val="hybridMultilevel"/>
     <w:tmpl w:val="B0FEB1BA"/>
@@ -10609,7 +10547,7 @@
       </w:rPr>
     </w:lvl>
   </w:abstractNum>
-  <w:abstractNum w:abstractNumId="80" w15:restartNumberingAfterBreak="0">
+  <w:abstractNum w:abstractNumId="81" w15:restartNumberingAfterBreak="0">
     <w:nsid w:val="60060C8C"/>
     <w:multiLevelType w:val="hybridMultilevel"/>
     <w:tmpl w:val="16D8E16C"/>
@@ -10718,7 +10656,7 @@
       </w:rPr>
     </w:lvl>
   </w:abstractNum>
-  <w:abstractNum w:abstractNumId="81" w15:restartNumberingAfterBreak="0">
+  <w:abstractNum w:abstractNumId="82" w15:restartNumberingAfterBreak="0">
     <w:nsid w:val="60E201D7"/>
     <w:multiLevelType w:val="hybridMultilevel"/>
     <w:tmpl w:val="93221588"/>
@@ -10827,7 +10765,7 @@
       </w:rPr>
     </w:lvl>
   </w:abstractNum>
-  <w:abstractNum w:abstractNumId="82" w15:restartNumberingAfterBreak="0">
+  <w:abstractNum w:abstractNumId="83" w15:restartNumberingAfterBreak="0">
     <w:nsid w:val="62581D48"/>
     <w:multiLevelType w:val="hybridMultilevel"/>
     <w:tmpl w:val="1E46BF8E"/>
@@ -10936,7 +10874,7 @@
       </w:rPr>
     </w:lvl>
   </w:abstractNum>
-  <w:abstractNum w:abstractNumId="83" w15:restartNumberingAfterBreak="0">
+  <w:abstractNum w:abstractNumId="84" w15:restartNumberingAfterBreak="0">
     <w:nsid w:val="65204ADD"/>
     <w:multiLevelType w:val="hybridMultilevel"/>
     <w:tmpl w:val="889431B8"/>
@@ -11043,7 +10981,7 @@
       </w:rPr>
     </w:lvl>
   </w:abstractNum>
-  <w:abstractNum w:abstractNumId="84" w15:restartNumberingAfterBreak="0">
+  <w:abstractNum w:abstractNumId="85" w15:restartNumberingAfterBreak="0">
     <w:nsid w:val="68402F04"/>
     <w:multiLevelType w:val="hybridMultilevel"/>
     <w:tmpl w:val="D3560E84"/>
@@ -11150,7 +11088,7 @@
       </w:rPr>
     </w:lvl>
   </w:abstractNum>
-  <w:abstractNum w:abstractNumId="85" w15:restartNumberingAfterBreak="0">
+  <w:abstractNum w:abstractNumId="86" w15:restartNumberingAfterBreak="0">
     <w:nsid w:val="68F13390"/>
     <w:multiLevelType w:val="hybridMultilevel"/>
     <w:tmpl w:val="B2D87450"/>
@@ -11259,7 +11197,7 @@
       </w:rPr>
     </w:lvl>
   </w:abstractNum>
-  <w:abstractNum w:abstractNumId="86" w15:restartNumberingAfterBreak="0">
+  <w:abstractNum w:abstractNumId="87" w15:restartNumberingAfterBreak="0">
     <w:nsid w:val="69FA70AE"/>
     <w:multiLevelType w:val="hybridMultilevel"/>
     <w:tmpl w:val="48C4E9AA"/>
@@ -11368,7 +11306,7 @@
       </w:rPr>
     </w:lvl>
   </w:abstractNum>
-  <w:abstractNum w:abstractNumId="87" w15:restartNumberingAfterBreak="0">
+  <w:abstractNum w:abstractNumId="88" w15:restartNumberingAfterBreak="0">
     <w:nsid w:val="6CBD5CBA"/>
     <w:multiLevelType w:val="hybridMultilevel"/>
     <w:tmpl w:val="40EACB24"/>
@@ -11482,7 +11420,7 @@
       </w:rPr>
     </w:lvl>
   </w:abstractNum>
-  <w:abstractNum w:abstractNumId="88" w15:restartNumberingAfterBreak="0">
+  <w:abstractNum w:abstractNumId="89" w15:restartNumberingAfterBreak="0">
     <w:nsid w:val="6D2C7457"/>
     <w:multiLevelType w:val="hybridMultilevel"/>
     <w:tmpl w:val="E1FAB502"/>
@@ -11591,7 +11529,7 @@
       </w:rPr>
     </w:lvl>
   </w:abstractNum>
-  <w:abstractNum w:abstractNumId="89" w15:restartNumberingAfterBreak="0">
+  <w:abstractNum w:abstractNumId="90" w15:restartNumberingAfterBreak="0">
     <w:nsid w:val="6ED82A56"/>
     <w:multiLevelType w:val="hybridMultilevel"/>
     <w:tmpl w:val="D334F056"/>
@@ -11700,7 +11638,7 @@
       </w:rPr>
     </w:lvl>
   </w:abstractNum>
-  <w:abstractNum w:abstractNumId="90" w15:restartNumberingAfterBreak="0">
+  <w:abstractNum w:abstractNumId="91" w15:restartNumberingAfterBreak="0">
     <w:nsid w:val="6EDF3EFF"/>
     <w:multiLevelType w:val="hybridMultilevel"/>
     <w:tmpl w:val="0A2234DC"/>
@@ -11819,7 +11757,7 @@
       </w:rPr>
     </w:lvl>
   </w:abstractNum>
-  <w:abstractNum w:abstractNumId="91" w15:restartNumberingAfterBreak="0">
+  <w:abstractNum w:abstractNumId="92" w15:restartNumberingAfterBreak="0">
     <w:nsid w:val="71290685"/>
     <w:multiLevelType w:val="hybridMultilevel"/>
     <w:tmpl w:val="8FD45B54"/>
@@ -11928,7 +11866,7 @@
       </w:rPr>
     </w:lvl>
   </w:abstractNum>
-  <w:abstractNum w:abstractNumId="92" w15:restartNumberingAfterBreak="0">
+  <w:abstractNum w:abstractNumId="93" w15:restartNumberingAfterBreak="0">
     <w:nsid w:val="715F074D"/>
     <w:multiLevelType w:val="hybridMultilevel"/>
     <w:tmpl w:val="2362E5BE"/>
@@ -12017,7 +11955,7 @@
       </w:pPr>
     </w:lvl>
   </w:abstractNum>
-  <w:abstractNum w:abstractNumId="93" w15:restartNumberingAfterBreak="0">
+  <w:abstractNum w:abstractNumId="94" w15:restartNumberingAfterBreak="0">
     <w:nsid w:val="721B5629"/>
     <w:multiLevelType w:val="hybridMultilevel"/>
     <w:tmpl w:val="6BE0EA0C"/>
@@ -12131,7 +12069,7 @@
       </w:rPr>
     </w:lvl>
   </w:abstractNum>
-  <w:abstractNum w:abstractNumId="94" w15:restartNumberingAfterBreak="0">
+  <w:abstractNum w:abstractNumId="95" w15:restartNumberingAfterBreak="0">
     <w:nsid w:val="74C16C30"/>
     <w:multiLevelType w:val="hybridMultilevel"/>
     <w:tmpl w:val="5916163A"/>
@@ -12240,7 +12178,7 @@
       </w:rPr>
     </w:lvl>
   </w:abstractNum>
-  <w:abstractNum w:abstractNumId="95" w15:restartNumberingAfterBreak="0">
+  <w:abstractNum w:abstractNumId="96" w15:restartNumberingAfterBreak="0">
     <w:nsid w:val="75A167E3"/>
     <w:multiLevelType w:val="hybridMultilevel"/>
     <w:tmpl w:val="751C2914"/>
@@ -12349,7 +12287,7 @@
       </w:rPr>
     </w:lvl>
   </w:abstractNum>
-  <w:abstractNum w:abstractNumId="96" w15:restartNumberingAfterBreak="0">
+  <w:abstractNum w:abstractNumId="97" w15:restartNumberingAfterBreak="0">
     <w:nsid w:val="7839754D"/>
     <w:multiLevelType w:val="hybridMultilevel"/>
     <w:tmpl w:val="D5769052"/>
@@ -12463,7 +12401,7 @@
       </w:rPr>
     </w:lvl>
   </w:abstractNum>
-  <w:abstractNum w:abstractNumId="97" w15:restartNumberingAfterBreak="0">
+  <w:abstractNum w:abstractNumId="98" w15:restartNumberingAfterBreak="0">
     <w:nsid w:val="78731758"/>
     <w:multiLevelType w:val="hybridMultilevel"/>
     <w:tmpl w:val="86328B08"/>
@@ -12577,7 +12515,7 @@
       </w:rPr>
     </w:lvl>
   </w:abstractNum>
-  <w:abstractNum w:abstractNumId="98" w15:restartNumberingAfterBreak="0">
+  <w:abstractNum w:abstractNumId="99" w15:restartNumberingAfterBreak="0">
     <w:nsid w:val="7BF36976"/>
     <w:multiLevelType w:val="hybridMultilevel"/>
     <w:tmpl w:val="1584DD5A"/>
@@ -12666,7 +12604,7 @@
       </w:pPr>
     </w:lvl>
   </w:abstractNum>
-  <w:abstractNum w:abstractNumId="99" w15:restartNumberingAfterBreak="0">
+  <w:abstractNum w:abstractNumId="100" w15:restartNumberingAfterBreak="0">
     <w:nsid w:val="7CDE36A3"/>
     <w:multiLevelType w:val="hybridMultilevel"/>
     <w:tmpl w:val="9E42CF20"/>
@@ -12780,7 +12718,7 @@
       </w:rPr>
     </w:lvl>
   </w:abstractNum>
-  <w:abstractNum w:abstractNumId="100" w15:restartNumberingAfterBreak="0">
+  <w:abstractNum w:abstractNumId="101" w15:restartNumberingAfterBreak="0">
     <w:nsid w:val="7D8243D2"/>
     <w:multiLevelType w:val="hybridMultilevel"/>
     <w:tmpl w:val="3B56A634"/>
@@ -12889,7 +12827,7 @@
       </w:rPr>
     </w:lvl>
   </w:abstractNum>
-  <w:abstractNum w:abstractNumId="101" w15:restartNumberingAfterBreak="0">
+  <w:abstractNum w:abstractNumId="102" w15:restartNumberingAfterBreak="0">
     <w:nsid w:val="7EE2000B"/>
     <w:multiLevelType w:val="hybridMultilevel"/>
     <w:tmpl w:val="BA7232C4"/>
@@ -13003,7 +12941,7 @@
       </w:rPr>
     </w:lvl>
   </w:abstractNum>
-  <w:abstractNum w:abstractNumId="102" w15:restartNumberingAfterBreak="0">
+  <w:abstractNum w:abstractNumId="103" w15:restartNumberingAfterBreak="0">
     <w:nsid w:val="7F0B0F51"/>
     <w:multiLevelType w:val="hybridMultilevel"/>
     <w:tmpl w:val="774E7262"/>
@@ -13113,40 +13051,40 @@
     <w:abstractNumId w:val="26"/>
   </w:num>
   <w:num w:numId="2">
+    <w:abstractNumId w:val="76"/>
+  </w:num>
+  <w:num w:numId="3">
+    <w:abstractNumId w:val="102"/>
+  </w:num>
+  <w:num w:numId="4">
+    <w:abstractNumId w:val="90"/>
+  </w:num>
+  <w:num w:numId="5">
+    <w:abstractNumId w:val="65"/>
+  </w:num>
+  <w:num w:numId="6">
+    <w:abstractNumId w:val="84"/>
+  </w:num>
+  <w:num w:numId="7">
+    <w:abstractNumId w:val="56"/>
+  </w:num>
+  <w:num w:numId="8">
+    <w:abstractNumId w:val="79"/>
+  </w:num>
+  <w:num w:numId="9">
     <w:abstractNumId w:val="75"/>
   </w:num>
-  <w:num w:numId="3">
-    <w:abstractNumId w:val="101"/>
-  </w:num>
-  <w:num w:numId="4">
-    <w:abstractNumId w:val="89"/>
-  </w:num>
-  <w:num w:numId="5">
-    <w:abstractNumId w:val="64"/>
-  </w:num>
-  <w:num w:numId="6">
-    <w:abstractNumId w:val="83"/>
-  </w:num>
-  <w:num w:numId="7">
-    <w:abstractNumId w:val="55"/>
-  </w:num>
-  <w:num w:numId="8">
-    <w:abstractNumId w:val="78"/>
-  </w:num>
-  <w:num w:numId="9">
-    <w:abstractNumId w:val="74"/>
-  </w:num>
   <w:num w:numId="10">
-    <w:abstractNumId w:val="62"/>
+    <w:abstractNumId w:val="63"/>
   </w:num>
   <w:num w:numId="11">
     <w:abstractNumId w:val="5"/>
   </w:num>
   <w:num w:numId="12">
-    <w:abstractNumId w:val="53"/>
+    <w:abstractNumId w:val="54"/>
   </w:num>
   <w:num w:numId="13">
-    <w:abstractNumId w:val="39"/>
+    <w:abstractNumId w:val="40"/>
   </w:num>
   <w:num w:numId="14">
     <w:abstractNumId w:val="18"/>
@@ -13155,7 +13093,7 @@
     <w:abstractNumId w:val="14"/>
   </w:num>
   <w:num w:numId="16">
-    <w:abstractNumId w:val="58"/>
+    <w:abstractNumId w:val="59"/>
   </w:num>
   <w:num w:numId="17">
     <w:abstractNumId w:val="34"/>
@@ -13164,19 +13102,19 @@
     <w:abstractNumId w:val="16"/>
   </w:num>
   <w:num w:numId="19">
-    <w:abstractNumId w:val="87"/>
+    <w:abstractNumId w:val="88"/>
   </w:num>
   <w:num w:numId="20">
-    <w:abstractNumId w:val="63"/>
+    <w:abstractNumId w:val="64"/>
   </w:num>
   <w:num w:numId="21">
-    <w:abstractNumId w:val="93"/>
+    <w:abstractNumId w:val="94"/>
   </w:num>
   <w:num w:numId="22">
     <w:abstractNumId w:val="12"/>
   </w:num>
   <w:num w:numId="23">
-    <w:abstractNumId w:val="86"/>
+    <w:abstractNumId w:val="87"/>
   </w:num>
   <w:num w:numId="24">
     <w:abstractNumId w:val="1"/>
@@ -13185,25 +13123,25 @@
     <w:abstractNumId w:val="8"/>
   </w:num>
   <w:num w:numId="26">
-    <w:abstractNumId w:val="94"/>
+    <w:abstractNumId w:val="95"/>
   </w:num>
   <w:num w:numId="27">
-    <w:abstractNumId w:val="90"/>
+    <w:abstractNumId w:val="91"/>
   </w:num>
   <w:num w:numId="28">
-    <w:abstractNumId w:val="42"/>
+    <w:abstractNumId w:val="43"/>
   </w:num>
   <w:num w:numId="29">
-    <w:abstractNumId w:val="71"/>
+    <w:abstractNumId w:val="72"/>
   </w:num>
   <w:num w:numId="30">
     <w:abstractNumId w:val="35"/>
   </w:num>
   <w:num w:numId="31">
-    <w:abstractNumId w:val="60"/>
+    <w:abstractNumId w:val="61"/>
   </w:num>
   <w:num w:numId="32">
-    <w:abstractNumId w:val="95"/>
+    <w:abstractNumId w:val="96"/>
   </w:num>
   <w:num w:numId="33">
     <w:abstractNumId w:val="28"/>
@@ -13212,10 +13150,10 @@
     <w:abstractNumId w:val="6"/>
   </w:num>
   <w:num w:numId="35">
-    <w:abstractNumId w:val="70"/>
+    <w:abstractNumId w:val="71"/>
   </w:num>
   <w:num w:numId="36">
-    <w:abstractNumId w:val="57"/>
+    <w:abstractNumId w:val="58"/>
   </w:num>
   <w:num w:numId="37">
     <w:abstractNumId w:val="27"/>
@@ -13227,43 +13165,43 @@
     <w:abstractNumId w:val="33"/>
   </w:num>
   <w:num w:numId="40">
-    <w:abstractNumId w:val="40"/>
+    <w:abstractNumId w:val="41"/>
   </w:num>
   <w:num w:numId="41">
-    <w:abstractNumId w:val="61"/>
+    <w:abstractNumId w:val="62"/>
   </w:num>
   <w:num w:numId="42">
-    <w:abstractNumId w:val="66"/>
+    <w:abstractNumId w:val="67"/>
   </w:num>
   <w:num w:numId="43">
     <w:abstractNumId w:val="15"/>
   </w:num>
   <w:num w:numId="44">
-    <w:abstractNumId w:val="38"/>
+    <w:abstractNumId w:val="39"/>
   </w:num>
   <w:num w:numId="45">
     <w:abstractNumId w:val="2"/>
   </w:num>
   <w:num w:numId="46">
-    <w:abstractNumId w:val="44"/>
+    <w:abstractNumId w:val="45"/>
   </w:num>
   <w:num w:numId="47">
     <w:abstractNumId w:val="19"/>
   </w:num>
   <w:num w:numId="48">
-    <w:abstractNumId w:val="48"/>
+    <w:abstractNumId w:val="49"/>
   </w:num>
   <w:num w:numId="49">
-    <w:abstractNumId w:val="72"/>
+    <w:abstractNumId w:val="73"/>
   </w:num>
   <w:num w:numId="50">
     <w:abstractNumId w:val="17"/>
   </w:num>
   <w:num w:numId="51">
-    <w:abstractNumId w:val="91"/>
+    <w:abstractNumId w:val="92"/>
   </w:num>
   <w:num w:numId="52">
-    <w:abstractNumId w:val="52"/>
+    <w:abstractNumId w:val="53"/>
   </w:num>
   <w:num w:numId="53">
     <w:abstractNumId w:val="37"/>
@@ -13272,13 +13210,13 @@
     <w:abstractNumId w:val="4"/>
   </w:num>
   <w:num w:numId="55">
-    <w:abstractNumId w:val="76"/>
+    <w:abstractNumId w:val="77"/>
   </w:num>
   <w:num w:numId="56">
-    <w:abstractNumId w:val="80"/>
+    <w:abstractNumId w:val="81"/>
   </w:num>
   <w:num w:numId="57">
-    <w:abstractNumId w:val="73"/>
+    <w:abstractNumId w:val="74"/>
   </w:num>
   <w:num w:numId="58">
     <w:abstractNumId w:val="32"/>
@@ -13290,52 +13228,52 @@
     <w:abstractNumId w:val="0"/>
   </w:num>
   <w:num w:numId="61">
-    <w:abstractNumId w:val="49"/>
+    <w:abstractNumId w:val="50"/>
   </w:num>
   <w:num w:numId="62">
     <w:abstractNumId w:val="22"/>
   </w:num>
   <w:num w:numId="63">
-    <w:abstractNumId w:val="69"/>
+    <w:abstractNumId w:val="70"/>
   </w:num>
   <w:num w:numId="64">
-    <w:abstractNumId w:val="65"/>
+    <w:abstractNumId w:val="66"/>
   </w:num>
   <w:num w:numId="65">
     <w:abstractNumId w:val="3"/>
   </w:num>
   <w:num w:numId="66">
-    <w:abstractNumId w:val="54"/>
+    <w:abstractNumId w:val="55"/>
   </w:num>
   <w:num w:numId="67">
-    <w:abstractNumId w:val="67"/>
+    <w:abstractNumId w:val="68"/>
   </w:num>
   <w:num w:numId="68">
-    <w:abstractNumId w:val="96"/>
+    <w:abstractNumId w:val="97"/>
   </w:num>
   <w:num w:numId="69">
     <w:abstractNumId w:val="31"/>
   </w:num>
   <w:num w:numId="70">
-    <w:abstractNumId w:val="81"/>
+    <w:abstractNumId w:val="82"/>
   </w:num>
   <w:num w:numId="71">
-    <w:abstractNumId w:val="85"/>
+    <w:abstractNumId w:val="86"/>
   </w:num>
   <w:num w:numId="72">
-    <w:abstractNumId w:val="82"/>
+    <w:abstractNumId w:val="83"/>
   </w:num>
   <w:num w:numId="73">
     <w:abstractNumId w:val="7"/>
   </w:num>
   <w:num w:numId="74">
-    <w:abstractNumId w:val="68"/>
+    <w:abstractNumId w:val="69"/>
   </w:num>
   <w:num w:numId="75">
     <w:abstractNumId w:val="10"/>
   </w:num>
   <w:num w:numId="76">
-    <w:abstractNumId w:val="84"/>
+    <w:abstractNumId w:val="85"/>
   </w:num>
   <w:num w:numId="77">
     <w:abstractNumId w:val="30"/>
@@ -13344,58 +13282,58 @@
     <w:abstractNumId w:val="25"/>
   </w:num>
   <w:num w:numId="79">
-    <w:abstractNumId w:val="99"/>
+    <w:abstractNumId w:val="100"/>
   </w:num>
   <w:num w:numId="80">
-    <w:abstractNumId w:val="41"/>
+    <w:abstractNumId w:val="42"/>
   </w:num>
   <w:num w:numId="81">
-    <w:abstractNumId w:val="59"/>
+    <w:abstractNumId w:val="60"/>
   </w:num>
   <w:num w:numId="82">
     <w:abstractNumId w:val="9"/>
   </w:num>
   <w:num w:numId="83">
-    <w:abstractNumId w:val="77"/>
+    <w:abstractNumId w:val="78"/>
   </w:num>
   <w:num w:numId="84">
-    <w:abstractNumId w:val="102"/>
+    <w:abstractNumId w:val="103"/>
   </w:num>
   <w:num w:numId="85">
-    <w:abstractNumId w:val="88"/>
+    <w:abstractNumId w:val="89"/>
   </w:num>
   <w:num w:numId="86">
     <w:abstractNumId w:val="21"/>
   </w:num>
   <w:num w:numId="87">
-    <w:abstractNumId w:val="45"/>
+    <w:abstractNumId w:val="46"/>
   </w:num>
   <w:num w:numId="88">
-    <w:abstractNumId w:val="43"/>
+    <w:abstractNumId w:val="44"/>
   </w:num>
   <w:num w:numId="89">
-    <w:abstractNumId w:val="97"/>
+    <w:abstractNumId w:val="98"/>
   </w:num>
   <w:num w:numId="90">
-    <w:abstractNumId w:val="100"/>
+    <w:abstractNumId w:val="101"/>
   </w:num>
   <w:num w:numId="91">
-    <w:abstractNumId w:val="51"/>
+    <w:abstractNumId w:val="52"/>
   </w:num>
   <w:num w:numId="92">
-    <w:abstractNumId w:val="46"/>
+    <w:abstractNumId w:val="47"/>
   </w:num>
   <w:num w:numId="93">
     <w:abstractNumId w:val="20"/>
   </w:num>
   <w:num w:numId="94">
-    <w:abstractNumId w:val="79"/>
+    <w:abstractNumId w:val="80"/>
   </w:num>
   <w:num w:numId="95">
-    <w:abstractNumId w:val="47"/>
+    <w:abstractNumId w:val="48"/>
   </w:num>
   <w:num w:numId="96">
-    <w:abstractNumId w:val="98"/>
+    <w:abstractNumId w:val="99"/>
   </w:num>
   <w:num w:numId="97">
     <w:abstractNumId w:val="13"/>
@@ -13407,16 +13345,19 @@
     <w:abstractNumId w:val="29"/>
   </w:num>
   <w:num w:numId="100">
-    <w:abstractNumId w:val="92"/>
+    <w:abstractNumId w:val="93"/>
   </w:num>
   <w:num w:numId="101">
-    <w:abstractNumId w:val="56"/>
+    <w:abstractNumId w:val="57"/>
   </w:num>
   <w:num w:numId="102">
-    <w:abstractNumId w:val="50"/>
+    <w:abstractNumId w:val="51"/>
   </w:num>
   <w:num w:numId="103">
     <w:abstractNumId w:val="23"/>
+  </w:num>
+  <w:num w:numId="104">
+    <w:abstractNumId w:val="38"/>
   </w:num>
   <w:numIdMacAtCleanup w:val="96"/>
 </w:numbering>
@@ -13836,7 +13777,7 @@
     <w:basedOn w:val="Normal"/>
     <w:uiPriority w:val="1"/>
     <w:qFormat/>
-    <w:rsid w:val="00AE3E5B"/>
+    <w:rsid w:val="00456ABA"/>
     <w:pPr>
       <w:spacing w:before="240" w:after="360"/>
       <w:ind w:left="0"/>
@@ -13856,7 +13797,7 @@
     <w:basedOn w:val="Normal"/>
     <w:uiPriority w:val="1"/>
     <w:qFormat/>
-    <w:rsid w:val="00AE3E5B"/>
+    <w:rsid w:val="00456ABA"/>
     <w:pPr>
       <w:spacing w:before="240" w:after="360"/>
       <w:jc w:val="center"/>
@@ -13874,7 +13815,7 @@
     <w:basedOn w:val="Normal"/>
     <w:uiPriority w:val="1"/>
     <w:qFormat/>
-    <w:rsid w:val="00AE3E5B"/>
+    <w:rsid w:val="00456ABA"/>
     <w:pPr>
       <w:spacing w:before="240" w:after="240"/>
       <w:outlineLvl w:val="2"/>
@@ -13889,19 +13830,24 @@
   </w:style>
   <w:style w:type="paragraph" w:styleId="Heading4">
     <w:name w:val="heading 4"/>
-    <w:basedOn w:val="Heading3"/>
+    <w:basedOn w:val="Normal"/>
+    <w:next w:val="Normal"/>
     <w:link w:val="Heading4Char"/>
     <w:uiPriority w:val="9"/>
     <w:semiHidden/>
     <w:unhideWhenUsed/>
     <w:qFormat/>
-    <w:rsid w:val="00C26D1D"/>
+    <w:rsid w:val="00456ABA"/>
     <w:pPr>
+      <w:spacing w:before="240" w:after="240"/>
       <w:outlineLvl w:val="3"/>
     </w:pPr>
     <w:rPr>
       <w:rFonts w:eastAsiaTheme="majorEastAsia"/>
+      <w:b/>
       <w:iCs/>
+      <w:color w:val="4F81BD"/>
+      <w:sz w:val="24"/>
     </w:rPr>
   </w:style>
   <w:style w:type="character" w:default="1" w:styleId="DefaultParagraphFont">
@@ -14445,15 +14391,13 @@
     <w:link w:val="Heading4"/>
     <w:uiPriority w:val="9"/>
     <w:semiHidden/>
-    <w:rsid w:val="00C26D1D"/>
+    <w:rsid w:val="00456ABA"/>
     <w:rPr>
       <w:rFonts w:ascii="Times New Roman" w:eastAsiaTheme="majorEastAsia" w:hAnsi="Times New Roman" w:cs="Times New Roman"/>
       <w:b/>
-      <w:bCs/>
       <w:iCs/>
       <w:color w:val="4F81BD"/>
       <w:sz w:val="24"/>
-      <w:szCs w:val="24"/>
     </w:rPr>
   </w:style>
   <w:style w:type="character" w:customStyle="1" w:styleId="ph">
@@ -14467,14 +14411,14 @@
     <w:link w:val="ListChar"/>
     <w:uiPriority w:val="99"/>
     <w:unhideWhenUsed/>
-    <w:rsid w:val="00AE3E5B"/>
+    <w:rsid w:val="00456ABA"/>
   </w:style>
   <w:style w:type="paragraph" w:styleId="List2">
     <w:name w:val="List 2"/>
     <w:basedOn w:val="Normal"/>
     <w:uiPriority w:val="99"/>
     <w:unhideWhenUsed/>
-    <w:rsid w:val="00AE3E5B"/>
+    <w:rsid w:val="00456ABA"/>
     <w:pPr>
       <w:ind w:left="821"/>
     </w:pPr>
@@ -14484,7 +14428,7 @@
     <w:basedOn w:val="Normal"/>
     <w:uiPriority w:val="99"/>
     <w:unhideWhenUsed/>
-    <w:rsid w:val="00AE3E5B"/>
+    <w:rsid w:val="00456ABA"/>
     <w:pPr>
       <w:ind w:left="1282"/>
     </w:pPr>
@@ -14494,7 +14438,7 @@
     <w:basedOn w:val="Normal"/>
     <w:uiPriority w:val="99"/>
     <w:unhideWhenUsed/>
-    <w:rsid w:val="00AE3E5B"/>
+    <w:rsid w:val="00456ABA"/>
     <w:pPr>
       <w:ind w:left="1742"/>
     </w:pPr>
@@ -14503,7 +14447,7 @@
     <w:name w:val="List 1"/>
     <w:basedOn w:val="List"/>
     <w:link w:val="List1Char"/>
-    <w:rsid w:val="00AE3E5B"/>
+    <w:rsid w:val="00456ABA"/>
     <w:rPr>
       <w:sz w:val="24"/>
     </w:rPr>
@@ -14513,7 +14457,7 @@
     <w:basedOn w:val="DefaultParagraphFont"/>
     <w:link w:val="List"/>
     <w:uiPriority w:val="99"/>
-    <w:rsid w:val="00AE3E5B"/>
+    <w:rsid w:val="00456ABA"/>
     <w:rPr>
       <w:rFonts w:ascii="Times New Roman" w:eastAsia="Times New Roman" w:hAnsi="Times New Roman" w:cs="Times New Roman"/>
     </w:rPr>
@@ -14522,7 +14466,7 @@
     <w:name w:val="List 1 Char"/>
     <w:basedOn w:val="ListChar"/>
     <w:link w:val="List1"/>
-    <w:rsid w:val="00AE3E5B"/>
+    <w:rsid w:val="00456ABA"/>
     <w:rPr>
       <w:rFonts w:ascii="Times New Roman" w:eastAsia="Times New Roman" w:hAnsi="Times New Roman" w:cs="Times New Roman"/>
       <w:sz w:val="24"/>
@@ -14963,12 +14907,7 @@
 </file>
 
 <file path=customXml/item2.xml><?xml version="1.0" encoding="utf-8"?>
-<?mso-contentType ?>
-<FormTemplates xmlns="http://schemas.microsoft.com/sharepoint/v3/contenttype/forms">
-  <Display>DocumentLibraryForm</Display>
-  <Edit>DocumentLibraryForm</Edit>
-  <New>DocumentLibraryForm</New>
-</FormTemplates>
+<b:Sources xmlns:b="http://schemas.openxmlformats.org/officeDocument/2006/bibliography" xmlns="http://schemas.openxmlformats.org/officeDocument/2006/bibliography" SelectedStyle="\APASixthEditionOfficeOnline.xsl" StyleName="APA" Version="6"/>
 </file>
 
 <file path=customXml/item3.xml><?xml version="1.0" encoding="utf-8"?>
@@ -14983,7 +14922,12 @@
 </file>
 
 <file path=customXml/item4.xml><?xml version="1.0" encoding="utf-8"?>
-<b:Sources xmlns:b="http://schemas.openxmlformats.org/officeDocument/2006/bibliography" xmlns="http://schemas.openxmlformats.org/officeDocument/2006/bibliography" SelectedStyle="\APASixthEditionOfficeOnline.xsl" StyleName="APA" Version="6"/>
+<?mso-contentType ?>
+<FormTemplates xmlns="http://schemas.microsoft.com/sharepoint/v3/contenttype/forms">
+  <Display>DocumentLibraryForm</Display>
+  <Edit>DocumentLibraryForm</Edit>
+  <New>DocumentLibraryForm</New>
+</FormTemplates>
 </file>
 
 <file path=customXml/itemProps1.xml><?xml version="1.0" encoding="utf-8"?>
@@ -15005,9 +14949,9 @@
 </file>
 
 <file path=customXml/itemProps2.xml><?xml version="1.0" encoding="utf-8"?>
-<ds:datastoreItem xmlns:ds="http://schemas.openxmlformats.org/officeDocument/2006/customXml" ds:itemID="{6B653080-A936-4D8F-9C1A-8067F5F60E8D}">
+<ds:datastoreItem xmlns:ds="http://schemas.openxmlformats.org/officeDocument/2006/customXml" ds:itemID="{2E491865-5A47-4D41-9D37-6F7AEE692E50}">
   <ds:schemaRefs>
-    <ds:schemaRef ds:uri="http://schemas.microsoft.com/sharepoint/v3/contenttype/forms"/>
+    <ds:schemaRef ds:uri="http://schemas.openxmlformats.org/officeDocument/2006/bibliography"/>
   </ds:schemaRefs>
 </ds:datastoreItem>
 </file>
@@ -15023,9 +14967,9 @@
 </file>
 
 <file path=customXml/itemProps4.xml><?xml version="1.0" encoding="utf-8"?>
-<ds:datastoreItem xmlns:ds="http://schemas.openxmlformats.org/officeDocument/2006/customXml" ds:itemID="{F1DBDC5E-C211-4330-B705-5188997B7D76}">
+<ds:datastoreItem xmlns:ds="http://schemas.openxmlformats.org/officeDocument/2006/customXml" ds:itemID="{6B653080-A936-4D8F-9C1A-8067F5F60E8D}">
   <ds:schemaRefs>
-    <ds:schemaRef ds:uri="http://schemas.openxmlformats.org/officeDocument/2006/bibliography"/>
+    <ds:schemaRef ds:uri="http://schemas.microsoft.com/sharepoint/v3/contenttype/forms"/>
   </ds:schemaRefs>
 </ds:datastoreItem>
 </file>
</xml_diff>